<commit_message>
Major upgrade to materials for asymptotic notation. Switch to a reading from WCBC. Providing an additional handout with examples on how to apply formal definitions.
</commit_message>
<xml_diff>
--- a/hw/hw2.docx
+++ b/hw/hw2.docx
@@ -57,27 +57,14 @@
       <w:r>
         <w:t xml:space="preserve">total points: </w:t>
       </w:r>
-      <w:r>
-        <w:fldChar w:fldCharType="begin"/>
-      </w:r>
-      <w:r>
-        <w:instrText xml:space="preserve"> pointsSoFar </w:instrText>
-      </w:r>
-      <w:r>
-        <w:fldChar w:fldCharType="separate"/>
-      </w:r>
-      <w:r>
-        <w:rPr>
-          <w:noProof/>
-        </w:rPr>
-        <w:t>87</w:t>
-      </w:r>
-      <w:r>
-        <w:rPr>
-          <w:noProof/>
-        </w:rPr>
-        <w:fldChar w:fldCharType="end"/>
-      </w:r>
+      <w:fldSimple w:instr=" pointsSoFar ">
+        <w:r>
+          <w:rPr>
+            <w:noProof/>
+          </w:rPr>
+          <w:t>87</w:t>
+        </w:r>
+      </w:fldSimple>
     </w:p>
     <w:p>
       <w:r>
@@ -1053,27 +1040,14 @@
       <w:r>
         <w:t>(</w:t>
       </w:r>
-      <w:r>
-        <w:fldChar w:fldCharType="begin"/>
-      </w:r>
-      <w:r>
-        <w:instrText xml:space="preserve"> points </w:instrText>
-      </w:r>
-      <w:r>
-        <w:fldChar w:fldCharType="separate"/>
-      </w:r>
-      <w:r>
-        <w:rPr>
-          <w:noProof/>
-        </w:rPr>
-        <w:t>5</w:t>
-      </w:r>
-      <w:r>
-        <w:rPr>
-          <w:noProof/>
-        </w:rPr>
-        <w:fldChar w:fldCharType="end"/>
-      </w:r>
+      <w:fldSimple w:instr=" points ">
+        <w:r>
+          <w:rPr>
+            <w:noProof/>
+          </w:rPr>
+          <w:t>5</w:t>
+        </w:r>
+      </w:fldSimple>
       <w:r>
         <w:t xml:space="preserve"> </w:t>
       </w:r>
@@ -1228,27 +1202,14 @@
       <w:r>
         <w:t>(</w:t>
       </w:r>
-      <w:r>
-        <w:fldChar w:fldCharType="begin"/>
-      </w:r>
-      <w:r>
-        <w:instrText xml:space="preserve"> points </w:instrText>
-      </w:r>
-      <w:r>
-        <w:fldChar w:fldCharType="separate"/>
-      </w:r>
-      <w:r>
-        <w:rPr>
-          <w:noProof/>
-        </w:rPr>
-        <w:t>5</w:t>
-      </w:r>
-      <w:r>
-        <w:rPr>
-          <w:noProof/>
-        </w:rPr>
-        <w:fldChar w:fldCharType="end"/>
-      </w:r>
+      <w:fldSimple w:instr=" points ">
+        <w:r>
+          <w:rPr>
+            <w:noProof/>
+          </w:rPr>
+          <w:t>5</w:t>
+        </w:r>
+      </w:fldSimple>
       <w:r>
         <w:t xml:space="preserve"> </w:t>
       </w:r>
@@ -1391,27 +1352,14 @@
       <w:r>
         <w:t>(</w:t>
       </w:r>
-      <w:r>
-        <w:fldChar w:fldCharType="begin"/>
-      </w:r>
-      <w:r>
-        <w:instrText xml:space="preserve"> points </w:instrText>
-      </w:r>
-      <w:r>
-        <w:fldChar w:fldCharType="separate"/>
-      </w:r>
-      <w:r>
-        <w:rPr>
-          <w:noProof/>
-        </w:rPr>
-        <w:t>5</w:t>
-      </w:r>
-      <w:r>
-        <w:rPr>
-          <w:noProof/>
-        </w:rPr>
-        <w:fldChar w:fldCharType="end"/>
-      </w:r>
+      <w:fldSimple w:instr=" points ">
+        <w:r>
+          <w:rPr>
+            <w:noProof/>
+          </w:rPr>
+          <w:t>5</w:t>
+        </w:r>
+      </w:fldSimple>
       <w:r>
         <w:t xml:space="preserve"> </w:t>
       </w:r>
@@ -2404,11 +2352,60 @@
       <w:r>
         <w:t>(</w:t>
       </w:r>
+      <w:fldSimple w:instr=" points ">
+        <w:r>
+          <w:rPr>
+            <w:noProof/>
+          </w:rPr>
+          <w:t>5</w:t>
+        </w:r>
+      </w:fldSimple>
+      <w:r>
+        <w:t xml:space="preserve"> </w:t>
+      </w:r>
+      <w:r>
+        <w:t xml:space="preserve">points) </w:t>
+      </w:r>
+      <w:r>
+        <w:t>Briefly describe an input that will cause the worst-case performance for this algorithm.</w:t>
+      </w:r>
+    </w:p>
+    <w:p>
+      <w:pPr>
+        <w:ind w:left="288"/>
+      </w:pPr>
+    </w:p>
+    <w:p>
+      <w:pPr>
+        <w:ind w:left="288"/>
+      </w:pPr>
+    </w:p>
+    <w:p>
+      <w:pPr>
+        <w:ind w:left="288"/>
+        <w:rPr>
+          <w:b/>
+        </w:rPr>
+      </w:pPr>
+    </w:p>
+    <w:p>
+      <w:pPr>
+        <w:ind w:left="288"/>
+      </w:pPr>
+      <w:r>
+        <w:t xml:space="preserve">b. </w:t>
+      </w:r>
       <w:r>
         <w:fldChar w:fldCharType="begin"/>
       </w:r>
       <w:r>
-        <w:instrText xml:space="preserve"> points </w:instrText>
+        <w:instrText xml:space="preserve"> SET points </w:instrText>
+      </w:r>
+      <w:r>
+        <w:instrText>5</w:instrText>
+      </w:r>
+      <w:r>
+        <w:instrText xml:space="preserve"> </w:instrText>
       </w:r>
       <w:r>
         <w:fldChar w:fldCharType="separate"/>
@@ -2420,19 +2417,132 @@
         <w:t>5</w:t>
       </w:r>
       <w:r>
+        <w:fldChar w:fldCharType="end"/>
+      </w:r>
+      <w:r>
+        <w:t xml:space="preserve"> </w:t>
+      </w:r>
+      <w:r>
+        <w:fldChar w:fldCharType="begin"/>
+      </w:r>
+      <w:r>
+        <w:instrText xml:space="preserve"> SET pointsSoFar </w:instrText>
+      </w:r>
+      <w:r>
+        <w:fldChar w:fldCharType="begin"/>
+      </w:r>
+      <w:r>
+        <w:instrText xml:space="preserve"> = pointsSoFar + points </w:instrText>
+      </w:r>
+      <w:r>
+        <w:fldChar w:fldCharType="separate"/>
+      </w:r>
+      <w:r>
         <w:rPr>
           <w:noProof/>
         </w:rPr>
+        <w:instrText>25</w:instrText>
+      </w:r>
+      <w:r>
         <w:fldChar w:fldCharType="end"/>
       </w:r>
       <w:r>
+        <w:instrText xml:space="preserve"> </w:instrText>
+      </w:r>
+      <w:r>
+        <w:fldChar w:fldCharType="separate"/>
+      </w:r>
+      <w:r>
+        <w:rPr>
+          <w:noProof/>
+        </w:rPr>
+        <w:t>25</w:t>
+      </w:r>
+      <w:r>
+        <w:fldChar w:fldCharType="end"/>
+      </w:r>
+      <w:r>
+        <w:t>(</w:t>
+      </w:r>
+      <w:fldSimple w:instr=" points ">
+        <w:r>
+          <w:rPr>
+            <w:noProof/>
+          </w:rPr>
+          <w:t>5</w:t>
+        </w:r>
+      </w:fldSimple>
+      <w:r>
         <w:t xml:space="preserve"> </w:t>
       </w:r>
       <w:r>
         <w:t xml:space="preserve">points) </w:t>
       </w:r>
       <w:r>
-        <w:t>Briefly describe an input that will cause the worst-case performance for this algorithm.</w:t>
+        <w:t xml:space="preserve">Assuming that </w:t>
+      </w:r>
+      <w:r>
+        <w:t>the recursive call takes 15</w:t>
+      </w:r>
+      <w:r>
+        <w:t xml:space="preserve"> basic operations</w:t>
+      </w:r>
+      <w:r>
+        <w:t xml:space="preserve">, a </w:t>
+      </w:r>
+      <w:r>
+        <w:rPr>
+          <w:rStyle w:val="codeChar"/>
+        </w:rPr>
+        <w:t>return</w:t>
+      </w:r>
+      <w:r>
+        <w:t xml:space="preserve"> statement take</w:t>
+      </w:r>
+      <w:r>
+        <w:t>s</w:t>
+      </w:r>
+      <w:r>
+        <w:t xml:space="preserve"> 3 basic operations</w:t>
+      </w:r>
+      <w:r>
+        <w:t xml:space="preserve"> and that any of </w:t>
+      </w:r>
+      <w:r>
+        <w:t xml:space="preserve">the </w:t>
+      </w:r>
+      <w:r>
+        <w:rPr>
+          <w:rStyle w:val="codeChar"/>
+        </w:rPr>
+        <w:t>if</w:t>
+      </w:r>
+      <w:r>
+        <w:t xml:space="preserve"> statements</w:t>
+      </w:r>
+      <w:r>
+        <w:t xml:space="preserve"> take</w:t>
+      </w:r>
+      <w:r>
+        <w:t>s</w:t>
+      </w:r>
+      <w:r>
+        <w:t xml:space="preserve"> 7</w:t>
+      </w:r>
+      <w:r>
+        <w:t xml:space="preserve"> basic operations, g</w:t>
+      </w:r>
+      <w:r>
+        <w:t>ive</w:t>
+      </w:r>
+      <w:r>
+        <w:t xml:space="preserve"> a recurrence describing the </w:t>
+      </w:r>
+      <w:r>
+        <w:t xml:space="preserve">worst-case </w:t>
+      </w:r>
+      <w:r>
+        <w:t>running time for this algorithm.</w:t>
       </w:r>
     </w:p>
     <w:p>
@@ -2454,11 +2564,32 @@
       </w:pPr>
     </w:p>
     <w:p>
-      <w:pPr>
-        <w:ind w:left="288"/>
-      </w:pPr>
-      <w:r>
-        <w:t xml:space="preserve">b. </w:t>
+      <w:r>
+        <w:t>3</w:t>
+      </w:r>
+      <w:r>
+        <w:t xml:space="preserve">. </w:t>
+      </w:r>
+      <w:r>
+        <w:t>Use the technique of expansion</w:t>
+      </w:r>
+      <w:r>
+        <w:t xml:space="preserve"> </w:t>
+      </w:r>
+      <w:r>
+        <w:t>to find closed-form solutions for the following recurrences:</w:t>
+      </w:r>
+    </w:p>
+    <w:p/>
+    <w:p>
+      <w:r>
+        <w:tab/>
+      </w:r>
+      <w:r>
+        <w:t>a.</w:t>
+      </w:r>
+      <w:r>
+        <w:t xml:space="preserve"> </w:t>
       </w:r>
       <w:r>
         <w:fldChar w:fldCharType="begin"/>
@@ -2506,7 +2637,7 @@
         <w:rPr>
           <w:noProof/>
         </w:rPr>
-        <w:instrText>25</w:instrText>
+        <w:instrText>30</w:instrText>
       </w:r>
       <w:r>
         <w:fldChar w:fldCharType="end"/>
@@ -2521,7 +2652,7 @@
         <w:rPr>
           <w:noProof/>
         </w:rPr>
-        <w:t>25</w:t>
+        <w:t>30</w:t>
       </w:r>
       <w:r>
         <w:fldChar w:fldCharType="end"/>
@@ -2529,236 +2660,14 @@
       <w:r>
         <w:t>(</w:t>
       </w:r>
-      <w:r>
-        <w:fldChar w:fldCharType="begin"/>
-      </w:r>
-      <w:r>
-        <w:instrText xml:space="preserve"> points </w:instrText>
-      </w:r>
-      <w:r>
-        <w:fldChar w:fldCharType="separate"/>
-      </w:r>
-      <w:r>
-        <w:rPr>
-          <w:noProof/>
-        </w:rPr>
-        <w:t>5</w:t>
-      </w:r>
-      <w:r>
-        <w:rPr>
-          <w:noProof/>
-        </w:rPr>
-        <w:fldChar w:fldCharType="end"/>
-      </w:r>
-      <w:r>
-        <w:t xml:space="preserve"> </w:t>
-      </w:r>
-      <w:r>
-        <w:t xml:space="preserve">points) </w:t>
-      </w:r>
-      <w:r>
-        <w:t xml:space="preserve">Assuming that </w:t>
-      </w:r>
-      <w:r>
-        <w:t>the recursive call takes 15</w:t>
-      </w:r>
-      <w:r>
-        <w:t xml:space="preserve"> basic operations</w:t>
-      </w:r>
-      <w:r>
-        <w:t xml:space="preserve">, a </w:t>
-      </w:r>
-      <w:r>
-        <w:rPr>
-          <w:rStyle w:val="codeChar"/>
-        </w:rPr>
-        <w:t>return</w:t>
-      </w:r>
-      <w:r>
-        <w:t xml:space="preserve"> statement take</w:t>
-      </w:r>
-      <w:r>
-        <w:t>s</w:t>
-      </w:r>
-      <w:r>
-        <w:t xml:space="preserve"> 3 basic operations</w:t>
-      </w:r>
-      <w:r>
-        <w:t xml:space="preserve"> and that any of </w:t>
-      </w:r>
-      <w:r>
-        <w:t xml:space="preserve">the </w:t>
-      </w:r>
-      <w:r>
-        <w:rPr>
-          <w:rStyle w:val="codeChar"/>
-        </w:rPr>
-        <w:t>if</w:t>
-      </w:r>
-      <w:r>
-        <w:t xml:space="preserve"> statements</w:t>
-      </w:r>
-      <w:r>
-        <w:t xml:space="preserve"> take</w:t>
-      </w:r>
-      <w:r>
-        <w:t>s</w:t>
-      </w:r>
-      <w:r>
-        <w:t xml:space="preserve"> 7</w:t>
-      </w:r>
-      <w:r>
-        <w:t xml:space="preserve"> basic operations, g</w:t>
-      </w:r>
-      <w:r>
-        <w:t>ive</w:t>
-      </w:r>
-      <w:r>
-        <w:t xml:space="preserve"> a recurrence describing the </w:t>
-      </w:r>
-      <w:r>
-        <w:t xml:space="preserve">worst-case </w:t>
-      </w:r>
-      <w:r>
-        <w:t>running time for this algorithm.</w:t>
-      </w:r>
-    </w:p>
-    <w:p>
-      <w:pPr>
-        <w:ind w:left="288"/>
-      </w:pPr>
-    </w:p>
-    <w:p>
-      <w:pPr>
-        <w:ind w:left="288"/>
-      </w:pPr>
-    </w:p>
-    <w:p>
-      <w:pPr>
-        <w:ind w:left="288"/>
-        <w:rPr>
-          <w:b/>
-        </w:rPr>
-      </w:pPr>
-    </w:p>
-    <w:p>
-      <w:r>
-        <w:t>3</w:t>
-      </w:r>
-      <w:r>
-        <w:t xml:space="preserve">. </w:t>
-      </w:r>
-      <w:r>
-        <w:t>Use the technique of expansion</w:t>
-      </w:r>
-      <w:r>
-        <w:t xml:space="preserve"> </w:t>
-      </w:r>
-      <w:r>
-        <w:t>to find closed-form solutions for the following recurrences:</w:t>
-      </w:r>
-    </w:p>
-    <w:p/>
-    <w:p>
-      <w:r>
-        <w:tab/>
-      </w:r>
-      <w:r>
-        <w:t>a.</w:t>
-      </w:r>
-      <w:r>
-        <w:t xml:space="preserve"> </w:t>
-      </w:r>
-      <w:r>
-        <w:fldChar w:fldCharType="begin"/>
-      </w:r>
-      <w:r>
-        <w:instrText xml:space="preserve"> SET points </w:instrText>
-      </w:r>
-      <w:r>
-        <w:instrText>5</w:instrText>
-      </w:r>
-      <w:r>
-        <w:instrText xml:space="preserve"> </w:instrText>
-      </w:r>
-      <w:r>
-        <w:fldChar w:fldCharType="separate"/>
-      </w:r>
-      <w:r>
-        <w:rPr>
-          <w:noProof/>
-        </w:rPr>
-        <w:t>5</w:t>
-      </w:r>
-      <w:r>
-        <w:fldChar w:fldCharType="end"/>
-      </w:r>
-      <w:r>
-        <w:t xml:space="preserve"> </w:t>
-      </w:r>
-      <w:r>
-        <w:fldChar w:fldCharType="begin"/>
-      </w:r>
-      <w:r>
-        <w:instrText xml:space="preserve"> SET pointsSoFar </w:instrText>
-      </w:r>
-      <w:r>
-        <w:fldChar w:fldCharType="begin"/>
-      </w:r>
-      <w:r>
-        <w:instrText xml:space="preserve"> = pointsSoFar + points </w:instrText>
-      </w:r>
-      <w:r>
-        <w:fldChar w:fldCharType="separate"/>
-      </w:r>
-      <w:r>
-        <w:rPr>
-          <w:noProof/>
-        </w:rPr>
-        <w:instrText>30</w:instrText>
-      </w:r>
-      <w:r>
-        <w:fldChar w:fldCharType="end"/>
-      </w:r>
-      <w:r>
-        <w:instrText xml:space="preserve"> </w:instrText>
-      </w:r>
-      <w:r>
-        <w:fldChar w:fldCharType="separate"/>
-      </w:r>
-      <w:r>
-        <w:rPr>
-          <w:noProof/>
-        </w:rPr>
-        <w:t>30</w:t>
-      </w:r>
-      <w:r>
-        <w:fldChar w:fldCharType="end"/>
-      </w:r>
-      <w:r>
-        <w:t>(</w:t>
-      </w:r>
-      <w:r>
-        <w:fldChar w:fldCharType="begin"/>
-      </w:r>
-      <w:r>
-        <w:instrText xml:space="preserve"> points </w:instrText>
-      </w:r>
-      <w:r>
-        <w:fldChar w:fldCharType="separate"/>
-      </w:r>
-      <w:r>
-        <w:rPr>
-          <w:noProof/>
-        </w:rPr>
-        <w:t>5</w:t>
-      </w:r>
-      <w:r>
-        <w:rPr>
-          <w:noProof/>
-        </w:rPr>
-        <w:fldChar w:fldCharType="end"/>
-      </w:r>
+      <w:fldSimple w:instr=" points ">
+        <w:r>
+          <w:rPr>
+            <w:noProof/>
+          </w:rPr>
+          <w:t>5</w:t>
+        </w:r>
+      </w:fldSimple>
       <w:r>
         <w:t xml:space="preserve"> </w:t>
       </w:r>
@@ -2901,27 +2810,14 @@
       <w:r>
         <w:t>(</w:t>
       </w:r>
-      <w:r>
-        <w:fldChar w:fldCharType="begin"/>
-      </w:r>
-      <w:r>
-        <w:instrText xml:space="preserve"> points </w:instrText>
-      </w:r>
-      <w:r>
-        <w:fldChar w:fldCharType="separate"/>
-      </w:r>
-      <w:r>
-        <w:rPr>
-          <w:noProof/>
-        </w:rPr>
-        <w:t>5</w:t>
-      </w:r>
-      <w:r>
-        <w:rPr>
-          <w:noProof/>
-        </w:rPr>
-        <w:fldChar w:fldCharType="end"/>
-      </w:r>
+      <w:fldSimple w:instr=" points ">
+        <w:r>
+          <w:rPr>
+            <w:noProof/>
+          </w:rPr>
+          <w:t>5</w:t>
+        </w:r>
+      </w:fldSimple>
       <w:r>
         <w:t xml:space="preserve"> </w:t>
       </w:r>
@@ -3018,19 +2914,7 @@
         <w:rPr>
           <w:rFonts w:ascii="Cambria" w:hAnsi="Cambria"/>
         </w:rPr>
-        <w:t xml:space="preserve"> </w:t>
-      </w:r>
-      <w:r>
-        <w:rPr>
-          <w:rFonts w:ascii="Cambria" w:hAnsi="Cambria"/>
-        </w:rPr>
-        <w:t>and</w:t>
-      </w:r>
-      <w:r>
-        <w:rPr>
-          <w:rFonts w:ascii="Cambria" w:hAnsi="Cambria"/>
-        </w:rPr>
-        <w:t xml:space="preserve"> </w:t>
+        <w:t xml:space="preserve">, </w:t>
       </w:r>
       <m:oMath>
         <m:r>
@@ -3053,12 +2937,50 @@
         <w:rPr>
           <w:rFonts w:ascii="Cambria" w:hAnsi="Cambria"/>
         </w:rPr>
-        <w:t xml:space="preserve"> to show </w:t>
+        <w:t xml:space="preserve"> </w:t>
       </w:r>
       <w:r>
         <w:rPr>
           <w:rFonts w:ascii="Cambria" w:hAnsi="Cambria"/>
         </w:rPr>
+        <w:t xml:space="preserve"> and </w:t>
+      </w:r>
+      <m:oMath>
+        <m:r>
+          <m:rPr>
+            <m:sty m:val="p"/>
+          </m:rPr>
+          <w:rPr>
+            <w:rFonts w:ascii="Cambria Math" w:hAnsi="Cambria Math"/>
+          </w:rPr>
+          <m:t>Θ</m:t>
+        </m:r>
+        <m:r>
+          <m:rPr>
+            <m:sty m:val="p"/>
+          </m:rPr>
+          <w:rPr>
+            <w:rFonts w:ascii="Cambria Math" w:hAnsi="Cambria Math"/>
+          </w:rPr>
+          <m:t>(∙)</m:t>
+        </m:r>
+      </m:oMath>
+      <w:r>
+        <w:rPr>
+          <w:rFonts w:ascii="Cambria" w:eastAsiaTheme="minorEastAsia" w:hAnsi="Cambria"/>
+        </w:rPr>
+        <w:t xml:space="preserve"> </w:t>
+      </w:r>
+      <w:r>
+        <w:rPr>
+          <w:rFonts w:ascii="Cambria" w:hAnsi="Cambria"/>
+        </w:rPr>
+        <w:t xml:space="preserve">to show </w:t>
+      </w:r>
+      <w:r>
+        <w:rPr>
+          <w:rFonts w:ascii="Cambria" w:hAnsi="Cambria"/>
+        </w:rPr>
         <w:t>that</w:t>
       </w:r>
       <w:r>
@@ -3152,27 +3074,14 @@
       <w:r>
         <w:t>(</w:t>
       </w:r>
-      <w:r>
-        <w:fldChar w:fldCharType="begin"/>
-      </w:r>
-      <w:r>
-        <w:instrText xml:space="preserve"> points </w:instrText>
-      </w:r>
-      <w:r>
-        <w:fldChar w:fldCharType="separate"/>
-      </w:r>
-      <w:r>
-        <w:rPr>
-          <w:noProof/>
-        </w:rPr>
-        <w:t>20</w:t>
-      </w:r>
-      <w:r>
-        <w:rPr>
-          <w:noProof/>
-        </w:rPr>
-        <w:fldChar w:fldCharType="end"/>
-      </w:r>
+      <w:fldSimple w:instr=" points ">
+        <w:r>
+          <w:rPr>
+            <w:noProof/>
+          </w:rPr>
+          <w:t>20</w:t>
+        </w:r>
+      </w:fldSimple>
       <w:r>
         <w:t xml:space="preserve"> </w:t>
       </w:r>
@@ -3428,27 +3337,14 @@
       <w:r>
         <w:t>(</w:t>
       </w:r>
-      <w:r>
-        <w:fldChar w:fldCharType="begin"/>
-      </w:r>
-      <w:r>
-        <w:instrText xml:space="preserve"> points </w:instrText>
-      </w:r>
-      <w:r>
-        <w:fldChar w:fldCharType="separate"/>
-      </w:r>
-      <w:r>
-        <w:rPr>
-          <w:noProof/>
-        </w:rPr>
-        <w:t>20</w:t>
-      </w:r>
-      <w:r>
-        <w:rPr>
-          <w:noProof/>
-        </w:rPr>
-        <w:fldChar w:fldCharType="end"/>
-      </w:r>
+      <w:fldSimple w:instr=" points ">
+        <w:r>
+          <w:rPr>
+            <w:noProof/>
+          </w:rPr>
+          <w:t>20</w:t>
+        </w:r>
+      </w:fldSimple>
       <w:r>
         <w:t xml:space="preserve"> </w:t>
       </w:r>
@@ -3982,27 +3878,14 @@
       <w:r>
         <w:t>(</w:t>
       </w:r>
-      <w:r>
-        <w:fldChar w:fldCharType="begin"/>
-      </w:r>
-      <w:r>
-        <w:instrText xml:space="preserve"> points </w:instrText>
-      </w:r>
-      <w:r>
-        <w:fldChar w:fldCharType="separate"/>
-      </w:r>
-      <w:r>
-        <w:rPr>
-          <w:noProof/>
-        </w:rPr>
-        <w:t>12</w:t>
-      </w:r>
-      <w:r>
-        <w:rPr>
-          <w:noProof/>
-        </w:rPr>
-        <w:fldChar w:fldCharType="end"/>
-      </w:r>
+      <w:fldSimple w:instr=" points ">
+        <w:r>
+          <w:rPr>
+            <w:noProof/>
+          </w:rPr>
+          <w:t>12</w:t>
+        </w:r>
+      </w:fldSimple>
       <w:r>
         <w:t xml:space="preserve"> </w:t>
       </w:r>
@@ -4046,44 +3929,61 @@
       <w:r>
         <w:t xml:space="preserve">f </w:t>
       </w:r>
-      <w:r>
-        <w:t xml:space="preserve">A </w:t>
-      </w:r>
       <m:oMath>
         <m:r>
           <w:rPr>
             <w:rFonts w:ascii="Cambria Math" w:hAnsi="Cambria Math"/>
           </w:rPr>
-          <m:t>∈</m:t>
+          <m:t>A∈O(n)</m:t>
         </m:r>
       </m:oMath>
       <w:r>
-        <w:t xml:space="preserve"> O(n) </w:t>
-      </w:r>
-      <w:r>
-        <w:t xml:space="preserve">then A </w:t>
+        <w:t xml:space="preserve"> </w:t>
+      </w:r>
+      <w:r>
+        <w:t xml:space="preserve">then </w:t>
       </w:r>
       <m:oMath>
         <m:r>
           <w:rPr>
             <w:rFonts w:ascii="Cambria Math" w:hAnsi="Cambria Math"/>
           </w:rPr>
-          <m:t>∈</m:t>
+          <m:t>A∈O(</m:t>
+        </m:r>
+        <m:sSup>
+          <m:sSupPr>
+            <m:ctrlPr>
+              <w:rPr>
+                <w:rFonts w:ascii="Cambria Math" w:hAnsi="Cambria Math"/>
+                <w:i/>
+              </w:rPr>
+            </m:ctrlPr>
+          </m:sSupPr>
+          <m:e>
+            <m:r>
+              <w:rPr>
+                <w:rFonts w:ascii="Cambria Math" w:hAnsi="Cambria Math"/>
+              </w:rPr>
+              <m:t>n</m:t>
+            </m:r>
+          </m:e>
+          <m:sup>
+            <m:r>
+              <w:rPr>
+                <w:rFonts w:ascii="Cambria Math" w:hAnsi="Cambria Math"/>
+              </w:rPr>
+              <m:t>2</m:t>
+            </m:r>
+          </m:sup>
+        </m:sSup>
+        <m:r>
+          <w:rPr>
+            <w:rFonts w:ascii="Cambria Math" w:hAnsi="Cambria Math"/>
+          </w:rPr>
+          <m:t>)</m:t>
         </m:r>
       </m:oMath>
       <w:r>
-        <w:t xml:space="preserve"> O(n</w:t>
-      </w:r>
-      <w:r>
-        <w:rPr>
-          <w:vertAlign w:val="superscript"/>
-        </w:rPr>
-        <w:t>2</w:t>
-      </w:r>
-      <w:r>
-        <w:t>)</w:t>
-      </w:r>
-      <w:r>
         <w:t>.</w:t>
       </w:r>
     </w:p>
@@ -4113,38 +4013,419 @@
       </w:r>
       <w:r>
         <w:tab/>
-        <w:t xml:space="preserve">If A </w:t>
+        <w:t xml:space="preserve">If </w:t>
       </w:r>
       <m:oMath>
         <m:r>
           <w:rPr>
             <w:rFonts w:ascii="Cambria Math" w:hAnsi="Cambria Math"/>
           </w:rPr>
-          <m:t>∈</m:t>
+          <m:t>A∈O(n</m:t>
+        </m:r>
+        <m:func>
+          <m:funcPr>
+            <m:ctrlPr>
+              <w:rPr>
+                <w:rFonts w:ascii="Cambria Math" w:hAnsi="Cambria Math"/>
+                <w:i/>
+              </w:rPr>
+            </m:ctrlPr>
+          </m:funcPr>
+          <m:fName>
+            <m:r>
+              <m:rPr>
+                <m:sty m:val="p"/>
+              </m:rPr>
+              <w:rPr>
+                <w:rFonts w:ascii="Cambria Math" w:hAnsi="Cambria Math"/>
+              </w:rPr>
+              <m:t>log</m:t>
+            </m:r>
+          </m:fName>
+          <m:e>
+            <m:r>
+              <w:rPr>
+                <w:rFonts w:ascii="Cambria Math" w:hAnsi="Cambria Math"/>
+              </w:rPr>
+              <m:t>n</m:t>
+            </m:r>
+          </m:e>
+        </m:func>
+        <m:r>
+          <w:rPr>
+            <w:rFonts w:ascii="Cambria Math" w:hAnsi="Cambria Math"/>
+          </w:rPr>
+          <m:t>)</m:t>
         </m:r>
       </m:oMath>
       <w:r>
-        <w:t xml:space="preserve"> O(n lg n) then A </w:t>
+        <w:t xml:space="preserve"> then</w:t>
+      </w:r>
+      <w:r>
+        <w:t xml:space="preserve"> </w:t>
       </w:r>
       <m:oMath>
         <m:r>
           <w:rPr>
             <w:rFonts w:ascii="Cambria Math" w:hAnsi="Cambria Math"/>
           </w:rPr>
-          <m:t>∈</m:t>
+          <m:t>A∈O(</m:t>
+        </m:r>
+        <m:func>
+          <m:funcPr>
+            <m:ctrlPr>
+              <w:rPr>
+                <w:rFonts w:ascii="Cambria Math" w:hAnsi="Cambria Math"/>
+                <w:i/>
+              </w:rPr>
+            </m:ctrlPr>
+          </m:funcPr>
+          <m:fName>
+            <m:r>
+              <m:rPr>
+                <m:sty m:val="p"/>
+              </m:rPr>
+              <w:rPr>
+                <w:rFonts w:ascii="Cambria Math" w:hAnsi="Cambria Math"/>
+              </w:rPr>
+              <m:t>log</m:t>
+            </m:r>
+          </m:fName>
+          <m:e>
+            <m:r>
+              <w:rPr>
+                <w:rFonts w:ascii="Cambria Math" w:hAnsi="Cambria Math"/>
+              </w:rPr>
+              <m:t>n</m:t>
+            </m:r>
+          </m:e>
+        </m:func>
+        <m:r>
+          <w:rPr>
+            <w:rFonts w:ascii="Cambria Math" w:hAnsi="Cambria Math"/>
+          </w:rPr>
+          <m:t>)</m:t>
         </m:r>
       </m:oMath>
       <w:r>
+        <w:t>.</w:t>
+      </w:r>
+    </w:p>
+    <w:p/>
+    <w:p>
+      <w:pPr>
+        <w:pStyle w:val="TF"/>
+      </w:pPr>
+      <w:r>
+        <w:tab/>
+        <w:t>c</w:t>
+      </w:r>
+      <w:r>
+        <w:t xml:space="preserve">. </w:t>
+      </w:r>
+      <w:r>
+        <w:tab/>
+        <w:t>T</w:t>
+      </w:r>
+      <w:r>
+        <w:tab/>
+        <w:t>/</w:t>
+      </w:r>
+      <w:r>
+        <w:tab/>
+        <w:t>F</w:t>
+      </w:r>
+      <w:r>
+        <w:tab/>
+      </w:r>
+      <w:r>
+        <w:tab/>
+        <w:t xml:space="preserve">If </w:t>
+      </w:r>
+      <m:oMath>
+        <m:r>
+          <w:rPr>
+            <w:rFonts w:ascii="Cambria Math" w:hAnsi="Cambria Math"/>
+          </w:rPr>
+          <m:t xml:space="preserve">A∈Ω(n </m:t>
+        </m:r>
+        <m:func>
+          <m:funcPr>
+            <m:ctrlPr>
+              <w:rPr>
+                <w:rFonts w:ascii="Cambria Math" w:hAnsi="Cambria Math"/>
+                <w:i/>
+              </w:rPr>
+            </m:ctrlPr>
+          </m:funcPr>
+          <m:fName>
+            <m:r>
+              <m:rPr>
+                <m:sty m:val="p"/>
+              </m:rPr>
+              <w:rPr>
+                <w:rFonts w:ascii="Cambria Math" w:hAnsi="Cambria Math"/>
+              </w:rPr>
+              <m:t>log</m:t>
+            </m:r>
+          </m:fName>
+          <m:e>
+            <m:r>
+              <w:rPr>
+                <w:rFonts w:ascii="Cambria Math" w:hAnsi="Cambria Math"/>
+              </w:rPr>
+              <m:t>n</m:t>
+            </m:r>
+          </m:e>
+        </m:func>
+        <m:r>
+          <w:rPr>
+            <w:rFonts w:ascii="Cambria Math" w:hAnsi="Cambria Math"/>
+          </w:rPr>
+          <m:t>)</m:t>
+        </m:r>
+      </m:oMath>
+      <w:r>
+        <w:t xml:space="preserve"> then</w:t>
+      </w:r>
+      <w:r>
         <w:t xml:space="preserve"> </w:t>
       </w:r>
-      <w:r>
-        <w:rPr>
-          <w:rFonts w:ascii="Cambria" w:hAnsi="Cambria"/>
-        </w:rPr>
-        <w:t>Ο</w:t>
-      </w:r>
-      <w:r>
-        <w:t>(lg n).</w:t>
+      <m:oMath>
+        <m:r>
+          <w:rPr>
+            <w:rFonts w:ascii="Cambria Math" w:hAnsi="Cambria Math"/>
+          </w:rPr>
+          <m:t>A∈Ω(</m:t>
+        </m:r>
+        <m:func>
+          <m:funcPr>
+            <m:ctrlPr>
+              <w:rPr>
+                <w:rFonts w:ascii="Cambria Math" w:hAnsi="Cambria Math"/>
+                <w:i/>
+              </w:rPr>
+            </m:ctrlPr>
+          </m:funcPr>
+          <m:fName>
+            <m:r>
+              <m:rPr>
+                <m:sty m:val="p"/>
+              </m:rPr>
+              <w:rPr>
+                <w:rFonts w:ascii="Cambria Math" w:hAnsi="Cambria Math"/>
+              </w:rPr>
+              <m:t>log</m:t>
+            </m:r>
+          </m:fName>
+          <m:e>
+            <m:r>
+              <w:rPr>
+                <w:rFonts w:ascii="Cambria Math" w:hAnsi="Cambria Math"/>
+              </w:rPr>
+              <m:t>n</m:t>
+            </m:r>
+          </m:e>
+        </m:func>
+        <m:r>
+          <w:rPr>
+            <w:rFonts w:ascii="Cambria Math" w:hAnsi="Cambria Math"/>
+          </w:rPr>
+          <m:t>)</m:t>
+        </m:r>
+      </m:oMath>
+      <w:r>
+        <w:t>.</w:t>
+      </w:r>
+    </w:p>
+    <w:p>
+      <w:pPr>
+        <w:pStyle w:val="TF"/>
+      </w:pPr>
+      <w:r>
+        <w:tab/>
+      </w:r>
+    </w:p>
+    <w:p>
+      <w:pPr>
+        <w:ind w:firstLine="288"/>
+      </w:pPr>
+      <w:r>
+        <w:t>d</w:t>
+      </w:r>
+      <w:r>
+        <w:t xml:space="preserve">. </w:t>
+      </w:r>
+      <w:r>
+        <w:tab/>
+        <w:t>T</w:t>
+      </w:r>
+      <w:r>
+        <w:tab/>
+        <w:t>/</w:t>
+      </w:r>
+      <w:r>
+        <w:tab/>
+        <w:t>F</w:t>
+      </w:r>
+      <w:r>
+        <w:tab/>
+      </w:r>
+      <w:r>
+        <w:tab/>
+        <w:t xml:space="preserve">If </w:t>
+      </w:r>
+      <m:oMath>
+        <m:r>
+          <w:rPr>
+            <w:rFonts w:ascii="Cambria Math" w:hAnsi="Cambria Math"/>
+          </w:rPr>
+          <m:t>A∈Ω(</m:t>
+        </m:r>
+        <m:sSup>
+          <m:sSupPr>
+            <m:ctrlPr>
+              <w:rPr>
+                <w:rFonts w:ascii="Cambria Math" w:hAnsi="Cambria Math"/>
+                <w:i/>
+                <w:vertAlign w:val="superscript"/>
+              </w:rPr>
+            </m:ctrlPr>
+          </m:sSupPr>
+          <m:e>
+            <m:r>
+              <w:rPr>
+                <w:rFonts w:ascii="Cambria Math" w:hAnsi="Cambria Math"/>
+                <w:vertAlign w:val="superscript"/>
+              </w:rPr>
+              <m:t>n</m:t>
+            </m:r>
+          </m:e>
+          <m:sup>
+            <m:r>
+              <w:rPr>
+                <w:rFonts w:ascii="Cambria Math" w:hAnsi="Cambria Math"/>
+                <w:vertAlign w:val="superscript"/>
+              </w:rPr>
+              <m:t>2</m:t>
+            </m:r>
+          </m:sup>
+        </m:sSup>
+        <m:r>
+          <w:rPr>
+            <w:rFonts w:ascii="Cambria Math" w:hAnsi="Cambria Math"/>
+          </w:rPr>
+          <m:t>)</m:t>
+        </m:r>
+      </m:oMath>
+      <w:r>
+        <w:t xml:space="preserve"> then </w:t>
+      </w:r>
+      <m:oMath>
+        <m:r>
+          <w:rPr>
+            <w:rFonts w:ascii="Cambria Math" w:hAnsi="Cambria Math"/>
+          </w:rPr>
+          <m:t>A∈Ο(n)</m:t>
+        </m:r>
+      </m:oMath>
+      <w:r>
+        <w:t>.</w:t>
+      </w:r>
+    </w:p>
+    <w:p>
+      <w:pPr>
+        <w:ind w:firstLine="288"/>
+      </w:pPr>
+    </w:p>
+    <w:p>
+      <w:pPr>
+        <w:pStyle w:val="TF"/>
+      </w:pPr>
+      <w:r>
+        <w:tab/>
+      </w:r>
+      <w:r>
+        <w:t>e</w:t>
+      </w:r>
+      <w:r>
+        <w:t xml:space="preserve">. </w:t>
+      </w:r>
+      <w:r>
+        <w:tab/>
+        <w:t>T</w:t>
+      </w:r>
+      <w:r>
+        <w:tab/>
+        <w:t>/</w:t>
+      </w:r>
+      <w:r>
+        <w:tab/>
+        <w:t>F</w:t>
+      </w:r>
+      <w:r>
+        <w:tab/>
+      </w:r>
+      <w:r>
+        <w:tab/>
+        <w:t xml:space="preserve">If </w:t>
+      </w:r>
+      <m:oMath>
+        <m:r>
+          <w:rPr>
+            <w:rFonts w:ascii="Cambria Math" w:hAnsi="Cambria Math"/>
+          </w:rPr>
+          <m:t>A∈Ο(n)</m:t>
+        </m:r>
+      </m:oMath>
+      <w:r>
+        <w:t xml:space="preserve"> then </w:t>
+      </w:r>
+      <m:oMath>
+        <m:r>
+          <w:rPr>
+            <w:rFonts w:ascii="Cambria Math" w:hAnsi="Cambria Math"/>
+          </w:rPr>
+          <m:t>A∈Ω(</m:t>
+        </m:r>
+        <m:func>
+          <m:funcPr>
+            <m:ctrlPr>
+              <w:rPr>
+                <w:rFonts w:ascii="Cambria Math" w:hAnsi="Cambria Math"/>
+                <w:i/>
+              </w:rPr>
+            </m:ctrlPr>
+          </m:funcPr>
+          <m:fName>
+            <m:r>
+              <m:rPr>
+                <m:sty m:val="p"/>
+              </m:rPr>
+              <w:rPr>
+                <w:rFonts w:ascii="Cambria Math" w:hAnsi="Cambria Math"/>
+              </w:rPr>
+              <m:t>log</m:t>
+            </m:r>
+          </m:fName>
+          <m:e>
+            <m:r>
+              <w:rPr>
+                <w:rFonts w:ascii="Cambria Math" w:hAnsi="Cambria Math"/>
+              </w:rPr>
+              <m:t>n</m:t>
+            </m:r>
+          </m:e>
+        </m:func>
+        <m:r>
+          <w:rPr>
+            <w:rFonts w:ascii="Cambria Math" w:hAnsi="Cambria Math"/>
+          </w:rPr>
+          <m:t>)</m:t>
+        </m:r>
+      </m:oMath>
+      <w:r>
+        <w:t>.</w:t>
       </w:r>
     </w:p>
     <w:p/>
@@ -4154,7 +4435,7 @@
       </w:pPr>
       <w:r>
         <w:tab/>
-        <w:t>c</w:t>
+        <w:t>f</w:t>
       </w:r>
       <w:r>
         <w:t xml:space="preserve">. </w:t>
@@ -4176,63 +4457,393 @@
       </w:r>
       <w:r>
         <w:tab/>
-        <w:t xml:space="preserve">If A </w:t>
       </w:r>
       <m:oMath>
         <m:r>
           <w:rPr>
             <w:rFonts w:ascii="Cambria Math" w:hAnsi="Cambria Math"/>
           </w:rPr>
-          <m:t>∈</m:t>
+          <m:t>A∈Ω(1)</m:t>
         </m:r>
       </m:oMath>
       <w:r>
+        <w:t>.</w:t>
+      </w:r>
+    </w:p>
+    <w:p/>
+    <w:p>
+      <w:pPr>
+        <w:rPr>
+          <w:rFonts w:eastAsiaTheme="minorEastAsia"/>
+        </w:rPr>
+      </w:pPr>
+      <w:r>
+        <w:tab/>
+        <w:t xml:space="preserve">g. </w:t>
+      </w:r>
+      <w:r>
+        <w:tab/>
+        <w:t>T</w:t>
+      </w:r>
+      <w:r>
+        <w:tab/>
+        <w:t>/</w:t>
+      </w:r>
+      <w:r>
+        <w:tab/>
+        <w:t>F</w:t>
+      </w:r>
+      <w:r>
+        <w:tab/>
+      </w:r>
+      <w:r>
+        <w:tab/>
+        <w:t xml:space="preserve">If </w:t>
+      </w:r>
+      <m:oMath>
+        <m:r>
+          <w:rPr>
+            <w:rFonts w:ascii="Cambria Math" w:hAnsi="Cambria Math"/>
+          </w:rPr>
+          <m:t>A∈Θ(n</m:t>
+        </m:r>
+        <m:func>
+          <m:funcPr>
+            <m:ctrlPr>
+              <w:rPr>
+                <w:rFonts w:ascii="Cambria Math" w:hAnsi="Cambria Math"/>
+                <w:i/>
+              </w:rPr>
+            </m:ctrlPr>
+          </m:funcPr>
+          <m:fName>
+            <m:r>
+              <m:rPr>
+                <m:sty m:val="p"/>
+              </m:rPr>
+              <w:rPr>
+                <w:rFonts w:ascii="Cambria Math" w:hAnsi="Cambria Math"/>
+              </w:rPr>
+              <m:t>log</m:t>
+            </m:r>
+          </m:fName>
+          <m:e>
+            <m:r>
+              <w:rPr>
+                <w:rFonts w:ascii="Cambria Math" w:hAnsi="Cambria Math"/>
+              </w:rPr>
+              <m:t>n</m:t>
+            </m:r>
+          </m:e>
+        </m:func>
+        <m:r>
+          <w:rPr>
+            <w:rFonts w:ascii="Cambria Math" w:hAnsi="Cambria Math"/>
+          </w:rPr>
+          <m:t>)</m:t>
+        </m:r>
+      </m:oMath>
+      <w:r>
+        <w:t xml:space="preserve"> then </w:t>
+      </w:r>
+      <m:oMath>
+        <m:r>
+          <w:rPr>
+            <w:rFonts w:ascii="Cambria Math" w:hAnsi="Cambria Math"/>
+          </w:rPr>
+          <m:t>A∈Ω(n)∩</m:t>
+        </m:r>
+        <m:r>
+          <w:rPr>
+            <w:rFonts w:ascii="Cambria Math" w:eastAsiaTheme="minorEastAsia" w:hAnsi="Cambria Math"/>
+          </w:rPr>
+          <m:t>Ο(</m:t>
+        </m:r>
+        <m:sSup>
+          <m:sSupPr>
+            <m:ctrlPr>
+              <w:rPr>
+                <w:rFonts w:ascii="Cambria Math" w:eastAsiaTheme="minorEastAsia" w:hAnsi="Cambria Math"/>
+                <w:i/>
+              </w:rPr>
+            </m:ctrlPr>
+          </m:sSupPr>
+          <m:e>
+            <m:r>
+              <w:rPr>
+                <w:rFonts w:ascii="Cambria Math" w:eastAsiaTheme="minorEastAsia" w:hAnsi="Cambria Math"/>
+              </w:rPr>
+              <m:t>n</m:t>
+            </m:r>
+          </m:e>
+          <m:sup>
+            <m:r>
+              <w:rPr>
+                <w:rFonts w:ascii="Cambria Math" w:eastAsiaTheme="minorEastAsia" w:hAnsi="Cambria Math"/>
+              </w:rPr>
+              <m:t>2</m:t>
+            </m:r>
+          </m:sup>
+        </m:sSup>
+        <m:r>
+          <w:rPr>
+            <w:rFonts w:ascii="Cambria Math" w:eastAsiaTheme="minorEastAsia" w:hAnsi="Cambria Math"/>
+          </w:rPr>
+          <m:t>)</m:t>
+        </m:r>
+      </m:oMath>
+      <w:r>
+        <w:rPr>
+          <w:rFonts w:eastAsiaTheme="minorEastAsia"/>
+        </w:rPr>
+        <w:t>.</w:t>
+      </w:r>
+    </w:p>
+    <w:p/>
+    <w:p>
+      <w:pPr>
+        <w:pStyle w:val="TF"/>
+      </w:pPr>
+      <w:r>
+        <w:tab/>
+      </w:r>
+      <w:r>
+        <w:t>h</w:t>
+      </w:r>
+      <w:r>
+        <w:t>.</w:t>
+      </w:r>
+      <w:r>
         <w:t xml:space="preserve"> </w:t>
       </w:r>
       <w:r>
-        <w:rPr>
-          <w:rFonts w:ascii="Cambria" w:hAnsi="Cambria"/>
-        </w:rPr>
-        <w:t>Ω</w:t>
-      </w:r>
-      <w:r>
-        <w:t xml:space="preserve">(n lg n) then A </w:t>
+        <w:tab/>
+      </w:r>
+      <w:r>
+        <w:t>T</w:t>
+      </w:r>
+      <w:r>
+        <w:tab/>
+        <w:t>/</w:t>
+      </w:r>
+      <w:r>
+        <w:tab/>
+        <w:t>F</w:t>
+      </w:r>
+      <w:r>
+        <w:tab/>
+      </w:r>
+      <w:r>
+        <w:tab/>
+        <w:t>I</w:t>
+      </w:r>
+      <w:r>
+        <w:t xml:space="preserve">f </w:t>
       </w:r>
       <m:oMath>
         <m:r>
           <w:rPr>
             <w:rFonts w:ascii="Cambria Math" w:hAnsi="Cambria Math"/>
           </w:rPr>
-          <m:t>∈</m:t>
+          <m:t>A∈O(n)</m:t>
         </m:r>
       </m:oMath>
       <w:r>
+        <w:t xml:space="preserve"> i</w:t>
+      </w:r>
+      <w:r>
+        <w:t>t will</w:t>
+      </w:r>
+      <w:r>
+        <w:t xml:space="preserve"> always</w:t>
+      </w:r>
+      <w:r>
+        <w:t xml:space="preserve"> be </w:t>
+      </w:r>
+      <w:r>
+        <w:t xml:space="preserve">slower than </w:t>
+      </w:r>
+      <m:oMath>
+        <m:r>
+          <w:rPr>
+            <w:rFonts w:ascii="Cambria Math" w:hAnsi="Cambria Math"/>
+          </w:rPr>
+          <m:t>B∈O(</m:t>
+        </m:r>
+        <m:func>
+          <m:funcPr>
+            <m:ctrlPr>
+              <w:rPr>
+                <w:rFonts w:ascii="Cambria Math" w:hAnsi="Cambria Math"/>
+                <w:i/>
+              </w:rPr>
+            </m:ctrlPr>
+          </m:funcPr>
+          <m:fName>
+            <m:r>
+              <m:rPr>
+                <m:sty m:val="p"/>
+              </m:rPr>
+              <w:rPr>
+                <w:rFonts w:ascii="Cambria Math" w:hAnsi="Cambria Math"/>
+              </w:rPr>
+              <m:t>log</m:t>
+            </m:r>
+          </m:fName>
+          <m:e>
+            <m:r>
+              <w:rPr>
+                <w:rFonts w:ascii="Cambria Math" w:hAnsi="Cambria Math"/>
+              </w:rPr>
+              <m:t>n</m:t>
+            </m:r>
+          </m:e>
+        </m:func>
+        <m:r>
+          <w:rPr>
+            <w:rFonts w:ascii="Cambria Math" w:hAnsi="Cambria Math"/>
+          </w:rPr>
+          <m:t>)</m:t>
+        </m:r>
+      </m:oMath>
+      <w:r>
+        <w:t xml:space="preserve"> when run on the same input.</w:t>
+      </w:r>
+    </w:p>
+    <w:p/>
+    <w:p>
+      <w:pPr>
+        <w:pStyle w:val="TF"/>
+        <w:rPr>
+          <w:rFonts w:eastAsiaTheme="minorEastAsia"/>
+        </w:rPr>
+      </w:pPr>
+      <w:r>
+        <w:tab/>
+        <w:t>i</w:t>
+      </w:r>
+      <w:r>
+        <w:t xml:space="preserve">. </w:t>
+      </w:r>
+      <w:r>
+        <w:tab/>
+        <w:t>T</w:t>
+      </w:r>
+      <w:r>
+        <w:tab/>
+        <w:t>/</w:t>
+      </w:r>
+      <w:r>
+        <w:tab/>
+        <w:t>F</w:t>
+      </w:r>
+      <w:r>
+        <w:tab/>
+      </w:r>
+      <w:r>
+        <w:tab/>
+        <w:t>I</w:t>
+      </w:r>
+      <w:r>
+        <w:t xml:space="preserve">f </w:t>
+      </w:r>
+      <m:oMath>
+        <m:r>
+          <w:rPr>
+            <w:rFonts w:ascii="Cambria Math" w:hAnsi="Cambria Math"/>
+          </w:rPr>
+          <m:t>A∈Θ(n)</m:t>
+        </m:r>
+      </m:oMath>
+      <w:r>
+        <w:t xml:space="preserve"> and </w:t>
+      </w:r>
+      <m:oMath>
+        <m:r>
+          <w:rPr>
+            <w:rFonts w:ascii="Cambria Math" w:hAnsi="Cambria Math"/>
+          </w:rPr>
+          <m:t>B∈Ω(</m:t>
+        </m:r>
+        <m:sSup>
+          <m:sSupPr>
+            <m:ctrlPr>
+              <w:rPr>
+                <w:rFonts w:ascii="Cambria Math" w:hAnsi="Cambria Math"/>
+                <w:i/>
+              </w:rPr>
+            </m:ctrlPr>
+          </m:sSupPr>
+          <m:e>
+            <m:r>
+              <w:rPr>
+                <w:rFonts w:ascii="Cambria Math" w:hAnsi="Cambria Math"/>
+              </w:rPr>
+              <m:t>n</m:t>
+            </m:r>
+          </m:e>
+          <m:sup>
+            <m:r>
+              <w:rPr>
+                <w:rFonts w:ascii="Cambria Math" w:hAnsi="Cambria Math"/>
+              </w:rPr>
+              <m:t>2</m:t>
+            </m:r>
+          </m:sup>
+        </m:sSup>
+        <m:r>
+          <w:rPr>
+            <w:rFonts w:ascii="Cambria Math" w:hAnsi="Cambria Math"/>
+          </w:rPr>
+          <m:t>)</m:t>
+        </m:r>
+      </m:oMath>
+      <w:r>
         <w:t xml:space="preserve"> </w:t>
       </w:r>
       <w:r>
-        <w:rPr>
-          <w:rFonts w:ascii="Cambria" w:hAnsi="Cambria"/>
-        </w:rPr>
-        <w:t>Ω</w:t>
-      </w:r>
-      <w:r>
-        <w:t>(lg n).</w:t>
-      </w:r>
-    </w:p>
+        <w:t>t</w:t>
+      </w:r>
+      <w:r>
+        <w:t>hen there is guaranteed to be an instance of the problem for</w:t>
+      </w:r>
+      <w:r>
+        <w:t xml:space="preserve"> which</w:t>
+      </w:r>
+      <w:r>
+        <w:t xml:space="preserve"> </w:t>
+      </w:r>
+      <m:oMath>
+        <m:r>
+          <w:rPr>
+            <w:rFonts w:ascii="Cambria Math" w:hAnsi="Cambria Math"/>
+          </w:rPr>
+          <m:t>A</m:t>
+        </m:r>
+      </m:oMath>
+      <w:r>
+        <w:t xml:space="preserve"> is faster than </w:t>
+      </w:r>
+      <m:oMath>
+        <m:r>
+          <w:rPr>
+            <w:rFonts w:ascii="Cambria Math" w:hAnsi="Cambria Math"/>
+          </w:rPr>
+          <m:t>B</m:t>
+        </m:r>
+      </m:oMath>
+      <w:r>
+        <w:t>.</w:t>
+      </w:r>
+    </w:p>
+    <w:p/>
     <w:p>
       <w:pPr>
         <w:pStyle w:val="TF"/>
       </w:pPr>
       <w:r>
         <w:tab/>
-      </w:r>
-    </w:p>
-    <w:p>
-      <w:pPr>
-        <w:ind w:firstLine="288"/>
-      </w:pPr>
-      <w:r>
-        <w:t>d</w:t>
+        <w:t>j</w:t>
       </w:r>
       <w:r>
         <w:t xml:space="preserve">. </w:t>
@@ -4254,64 +4865,183 @@
       </w:r>
       <w:r>
         <w:tab/>
-        <w:t xml:space="preserve">If A </w:t>
+        <w:t xml:space="preserve">If </w:t>
       </w:r>
       <m:oMath>
         <m:r>
           <w:rPr>
             <w:rFonts w:ascii="Cambria Math" w:hAnsi="Cambria Math"/>
           </w:rPr>
-          <m:t>∈</m:t>
+          <m:t>A∈Θ(n)</m:t>
         </m:r>
       </m:oMath>
       <w:r>
+        <w:t xml:space="preserve"> and </w:t>
+      </w:r>
+      <m:oMath>
+        <m:r>
+          <w:rPr>
+            <w:rFonts w:ascii="Cambria Math" w:hAnsi="Cambria Math"/>
+          </w:rPr>
+          <m:t>A∈Θ(n)</m:t>
+        </m:r>
+      </m:oMath>
+      <w:r>
+        <w:t xml:space="preserve"> then there is guaranteed to be an instance of the problem for which</w:t>
+      </w:r>
+      <w:r>
         <w:t xml:space="preserve"> </w:t>
       </w:r>
-      <w:r>
-        <w:rPr>
-          <w:rFonts w:ascii="Cambria" w:hAnsi="Cambria"/>
-        </w:rPr>
-        <w:t>Ω</w:t>
-      </w:r>
-      <w:r>
-        <w:t>(n</w:t>
-      </w:r>
-      <w:r>
-        <w:rPr>
-          <w:vertAlign w:val="superscript"/>
-        </w:rPr>
-        <w:t>2</w:t>
-      </w:r>
-      <w:r>
-        <w:t xml:space="preserve">) then A </w:t>
-      </w:r>
       <m:oMath>
         <m:r>
           <w:rPr>
             <w:rFonts w:ascii="Cambria Math" w:hAnsi="Cambria Math"/>
           </w:rPr>
-          <m:t>∈</m:t>
+          <m:t>B</m:t>
         </m:r>
       </m:oMath>
       <w:r>
+        <w:t xml:space="preserve"> is faster than </w:t>
+      </w:r>
+      <m:oMath>
+        <m:r>
+          <w:rPr>
+            <w:rFonts w:ascii="Cambria Math" w:hAnsi="Cambria Math"/>
+          </w:rPr>
+          <m:t>A</m:t>
+        </m:r>
+      </m:oMath>
+      <w:r>
+        <w:t>.</w:t>
+      </w:r>
+    </w:p>
+    <w:p/>
+    <w:p>
+      <w:pPr>
+        <w:ind w:left="1710" w:hanging="1422"/>
+      </w:pPr>
+      <w:r>
+        <w:t>k</w:t>
+      </w:r>
+      <w:r>
+        <w:t xml:space="preserve">. </w:t>
+      </w:r>
+      <w:r>
         <w:t xml:space="preserve"> </w:t>
       </w:r>
       <w:r>
-        <w:rPr>
-          <w:rFonts w:ascii="Cambria" w:hAnsi="Cambria"/>
-        </w:rPr>
-        <w:t>Ο</w:t>
-      </w:r>
-      <w:r>
-        <w:t>(</w:t>
-      </w:r>
-      <w:r>
-        <w:t>n).</w:t>
-      </w:r>
-    </w:p>
-    <w:p>
-      <w:pPr>
-        <w:ind w:firstLine="288"/>
+        <w:t>T</w:t>
+      </w:r>
+      <w:r>
+        <w:t xml:space="preserve">   </w:t>
+      </w:r>
+      <w:r>
+        <w:t>/</w:t>
+      </w:r>
+      <w:r>
+        <w:t xml:space="preserve">   </w:t>
+      </w:r>
+      <w:r>
+        <w:t>F</w:t>
+      </w:r>
+      <w:r>
+        <w:tab/>
+      </w:r>
+      <w:r>
+        <w:t xml:space="preserve">If </w:t>
+      </w:r>
+      <m:oMath>
+        <m:r>
+          <w:rPr>
+            <w:rFonts w:ascii="Cambria Math" w:hAnsi="Cambria Math"/>
+          </w:rPr>
+          <m:t>A∈Ω(n</m:t>
+        </m:r>
+        <m:func>
+          <m:funcPr>
+            <m:ctrlPr>
+              <w:rPr>
+                <w:rFonts w:ascii="Cambria Math" w:hAnsi="Cambria Math"/>
+                <w:i/>
+                <w:vertAlign w:val="superscript"/>
+              </w:rPr>
+            </m:ctrlPr>
+          </m:funcPr>
+          <m:fName>
+            <m:r>
+              <m:rPr>
+                <m:sty m:val="p"/>
+              </m:rPr>
+              <w:rPr>
+                <w:rFonts w:ascii="Cambria Math" w:hAnsi="Cambria Math"/>
+                <w:vertAlign w:val="superscript"/>
+              </w:rPr>
+              <m:t>log</m:t>
+            </m:r>
+          </m:fName>
+          <m:e>
+            <m:r>
+              <w:rPr>
+                <w:rFonts w:ascii="Cambria Math" w:hAnsi="Cambria Math"/>
+                <w:vertAlign w:val="superscript"/>
+              </w:rPr>
+              <m:t>n</m:t>
+            </m:r>
+          </m:e>
+        </m:func>
+        <m:r>
+          <w:rPr>
+            <w:rFonts w:ascii="Cambria Math" w:hAnsi="Cambria Math"/>
+          </w:rPr>
+          <m:t>)</m:t>
+        </m:r>
+      </m:oMath>
+      <w:r>
+        <w:t xml:space="preserve"> and </w:t>
+      </w:r>
+      <m:oMath>
+        <m:r>
+          <w:rPr>
+            <w:rFonts w:ascii="Cambria Math" w:hAnsi="Cambria Math"/>
+          </w:rPr>
+          <m:t>B∈O(n)</m:t>
+        </m:r>
+      </m:oMath>
+      <w:r>
+        <w:t xml:space="preserve"> then there is guaranteed to be an</w:t>
+      </w:r>
+      <w:r>
+        <w:t xml:space="preserve"> </w:t>
+      </w:r>
+      <w:r>
+        <w:t xml:space="preserve">instance of the problem for which </w:t>
+      </w:r>
+      <m:oMath>
+        <m:r>
+          <w:rPr>
+            <w:rFonts w:ascii="Cambria Math" w:hAnsi="Cambria Math"/>
+          </w:rPr>
+          <m:t>B</m:t>
+        </m:r>
+      </m:oMath>
+      <w:r>
+        <w:t xml:space="preserve"> is faster than </w:t>
+      </w:r>
+      <m:oMath>
+        <m:r>
+          <w:rPr>
+            <w:rFonts w:ascii="Cambria Math" w:hAnsi="Cambria Math"/>
+          </w:rPr>
+          <m:t>A</m:t>
+        </m:r>
+      </m:oMath>
+      <w:r>
+        <w:t>.</w:t>
+      </w:r>
+    </w:p>
+    <w:p>
+      <w:pPr>
+        <w:ind w:left="288"/>
       </w:pPr>
     </w:p>
     <w:p>
@@ -4320,9 +5050,7 @@
       </w:pPr>
       <w:r>
         <w:tab/>
-      </w:r>
-      <w:r>
-        <w:t>e</w:t>
+        <w:t>l</w:t>
       </w:r>
       <w:r>
         <w:t xml:space="preserve">. </w:t>
@@ -4344,649 +5072,86 @@
       </w:r>
       <w:r>
         <w:tab/>
-        <w:t xml:space="preserve">If A </w:t>
+        <w:t xml:space="preserve">If </w:t>
       </w:r>
       <m:oMath>
         <m:r>
           <w:rPr>
             <w:rFonts w:ascii="Cambria Math" w:hAnsi="Cambria Math"/>
           </w:rPr>
-          <m:t>∈</m:t>
+          <m:t>A∈Θ(</m:t>
+        </m:r>
+        <m:sSup>
+          <m:sSupPr>
+            <m:ctrlPr>
+              <w:rPr>
+                <w:rFonts w:ascii="Cambria Math" w:hAnsi="Cambria Math"/>
+                <w:i/>
+              </w:rPr>
+            </m:ctrlPr>
+          </m:sSupPr>
+          <m:e>
+            <m:r>
+              <w:rPr>
+                <w:rFonts w:ascii="Cambria Math" w:hAnsi="Cambria Math"/>
+              </w:rPr>
+              <m:t>n</m:t>
+            </m:r>
+          </m:e>
+          <m:sup>
+            <m:r>
+              <w:rPr>
+                <w:rFonts w:ascii="Cambria Math" w:hAnsi="Cambria Math"/>
+              </w:rPr>
+              <m:t>2</m:t>
+            </m:r>
+          </m:sup>
+        </m:sSup>
+        <m:r>
+          <w:rPr>
+            <w:rFonts w:ascii="Cambria Math" w:hAnsi="Cambria Math"/>
+          </w:rPr>
+          <m:t>)</m:t>
         </m:r>
       </m:oMath>
       <w:r>
-        <w:t xml:space="preserve"> O(n) then A </w:t>
+        <w:t xml:space="preserve"> and </w:t>
       </w:r>
       <m:oMath>
         <m:r>
           <w:rPr>
             <w:rFonts w:ascii="Cambria Math" w:hAnsi="Cambria Math"/>
           </w:rPr>
-          <m:t>∈</m:t>
+          <m:t>B∈Θ(n)</m:t>
         </m:r>
       </m:oMath>
       <w:r>
         <w:t xml:space="preserve"> </w:t>
       </w:r>
       <w:r>
-        <w:rPr>
-          <w:rFonts w:ascii="Cambria" w:hAnsi="Cambria"/>
-        </w:rPr>
-        <w:t>Ω</w:t>
-      </w:r>
-      <w:r>
-        <w:t>(lg n).</w:t>
-      </w:r>
-    </w:p>
-    <w:p/>
-    <w:p>
-      <w:pPr>
-        <w:pStyle w:val="TF"/>
-      </w:pPr>
-      <w:r>
-        <w:tab/>
-        <w:t>f</w:t>
-      </w:r>
-      <w:r>
-        <w:t xml:space="preserve">. </w:t>
-      </w:r>
-      <w:r>
-        <w:tab/>
-        <w:t>T</w:t>
-      </w:r>
-      <w:r>
-        <w:tab/>
-        <w:t>/</w:t>
-      </w:r>
-      <w:r>
-        <w:tab/>
-        <w:t>F</w:t>
-      </w:r>
-      <w:r>
-        <w:tab/>
-      </w:r>
-      <w:r>
-        <w:tab/>
-      </w:r>
-      <w:r>
-        <w:t xml:space="preserve">A </w:t>
+        <w:t xml:space="preserve">then </w:t>
       </w:r>
       <m:oMath>
         <m:r>
           <w:rPr>
             <w:rFonts w:ascii="Cambria Math" w:hAnsi="Cambria Math"/>
           </w:rPr>
-          <m:t>∈</m:t>
+          <m:t>B</m:t>
         </m:r>
       </m:oMath>
       <w:r>
-        <w:t xml:space="preserve"> </w:t>
-      </w:r>
-      <w:r>
-        <w:rPr>
-          <w:rFonts w:ascii="Cambria" w:hAnsi="Cambria"/>
-        </w:rPr>
-        <w:t>Ω</w:t>
-      </w:r>
-      <w:r>
-        <w:t>(1).</w:t>
-      </w:r>
-    </w:p>
-    <w:p/>
-    <w:p>
-      <w:pPr>
-        <w:rPr>
-          <w:rFonts w:eastAsiaTheme="minorEastAsia"/>
-        </w:rPr>
-      </w:pPr>
-      <w:r>
-        <w:tab/>
-        <w:t xml:space="preserve">g. </w:t>
-      </w:r>
-      <w:r>
-        <w:tab/>
-        <w:t>T</w:t>
-      </w:r>
-      <w:r>
-        <w:tab/>
-        <w:t>/</w:t>
-      </w:r>
-      <w:r>
-        <w:tab/>
-        <w:t>F</w:t>
-      </w:r>
-      <w:r>
-        <w:tab/>
-      </w:r>
-      <w:r>
-        <w:tab/>
-        <w:t xml:space="preserve">If A </w:t>
+        <w:t xml:space="preserve"> will always be faster than </w:t>
       </w:r>
       <m:oMath>
         <m:r>
           <w:rPr>
             <w:rFonts w:ascii="Cambria Math" w:hAnsi="Cambria Math"/>
           </w:rPr>
-          <m:t>∈</m:t>
+          <m:t>A</m:t>
         </m:r>
       </m:oMath>
       <w:r>
-        <w:t xml:space="preserve"> </w:t>
-      </w:r>
-      <w:r>
-        <w:rPr>
-          <w:rFonts w:ascii="Cambria" w:hAnsi="Cambria"/>
-        </w:rPr>
-        <w:t>Θ</w:t>
-      </w:r>
-      <w:r>
-        <w:t>(n</w:t>
-      </w:r>
-      <w:r>
-        <w:rPr>
-          <w:vertAlign w:val="superscript"/>
-        </w:rPr>
-        <w:t xml:space="preserve"> </w:t>
-      </w:r>
-      <w:r>
-        <w:t xml:space="preserve">lg n) then A </w:t>
-      </w:r>
-      <m:oMath>
-        <m:r>
-          <w:rPr>
-            <w:rFonts w:ascii="Cambria Math" w:hAnsi="Cambria Math"/>
-          </w:rPr>
-          <m:t xml:space="preserve">∈ </m:t>
-        </m:r>
-      </m:oMath>
-      <w:r>
-        <w:rPr>
-          <w:rFonts w:ascii="Cambria" w:hAnsi="Cambria"/>
-        </w:rPr>
-        <w:t>Ω</w:t>
-      </w:r>
-      <w:r>
-        <w:t xml:space="preserve">(n) </w:t>
-      </w:r>
-      <m:oMath>
-        <m:r>
-          <w:rPr>
-            <w:rFonts w:ascii="Cambria Math" w:hAnsi="Cambria Math"/>
-          </w:rPr>
-          <m:t>∩</m:t>
-        </m:r>
-      </m:oMath>
-      <w:r>
-        <w:rPr>
-          <w:rFonts w:eastAsiaTheme="minorEastAsia"/>
-        </w:rPr>
-        <w:t xml:space="preserve"> </w:t>
-      </w:r>
-      <w:r>
-        <w:rPr>
-          <w:rFonts w:ascii="Cambria" w:eastAsiaTheme="minorEastAsia" w:hAnsi="Cambria"/>
-        </w:rPr>
-        <w:t>Ο</w:t>
-      </w:r>
-      <w:r>
-        <w:rPr>
-          <w:rFonts w:eastAsiaTheme="minorEastAsia"/>
-        </w:rPr>
-        <w:t>(n</w:t>
-      </w:r>
-      <w:r>
-        <w:rPr>
-          <w:rFonts w:eastAsiaTheme="minorEastAsia"/>
-          <w:vertAlign w:val="superscript"/>
-        </w:rPr>
-        <w:t>2</w:t>
-      </w:r>
-      <w:r>
-        <w:rPr>
-          <w:rFonts w:eastAsiaTheme="minorEastAsia"/>
-        </w:rPr>
-        <w:t>).</w:t>
-      </w:r>
-    </w:p>
-    <w:p/>
-    <w:p>
-      <w:pPr>
-        <w:pStyle w:val="TF"/>
-      </w:pPr>
-      <w:r>
-        <w:tab/>
-      </w:r>
-      <w:r>
-        <w:t>h</w:t>
-      </w:r>
-      <w:r>
         <w:t>.</w:t>
-      </w:r>
-      <w:r>
-        <w:t xml:space="preserve"> </w:t>
-      </w:r>
-      <w:r>
-        <w:tab/>
-      </w:r>
-      <w:r>
-        <w:t>T</w:t>
-      </w:r>
-      <w:r>
-        <w:tab/>
-        <w:t>/</w:t>
-      </w:r>
-      <w:r>
-        <w:tab/>
-        <w:t>F</w:t>
-      </w:r>
-      <w:r>
-        <w:tab/>
-      </w:r>
-      <w:r>
-        <w:tab/>
-        <w:t>I</w:t>
-      </w:r>
-      <w:r>
-        <w:t xml:space="preserve">f </w:t>
-      </w:r>
-      <w:r>
-        <w:t xml:space="preserve">A </w:t>
-      </w:r>
-      <m:oMath>
-        <m:r>
-          <w:rPr>
-            <w:rFonts w:ascii="Cambria Math" w:hAnsi="Cambria Math"/>
-          </w:rPr>
-          <m:t>∈</m:t>
-        </m:r>
-      </m:oMath>
-      <w:r>
-        <w:t xml:space="preserve"> O(n) i</w:t>
-      </w:r>
-      <w:r>
-        <w:t>t will</w:t>
-      </w:r>
-      <w:r>
-        <w:t xml:space="preserve"> always</w:t>
-      </w:r>
-      <w:r>
-        <w:t xml:space="preserve"> be </w:t>
-      </w:r>
-      <w:r>
-        <w:t xml:space="preserve">slower than </w:t>
-      </w:r>
-      <w:r>
-        <w:t xml:space="preserve">B </w:t>
-      </w:r>
-      <m:oMath>
-        <m:r>
-          <w:rPr>
-            <w:rFonts w:ascii="Cambria Math" w:hAnsi="Cambria Math"/>
-          </w:rPr>
-          <m:t>∈</m:t>
-        </m:r>
-      </m:oMath>
-      <w:r>
-        <w:t xml:space="preserve"> O(lg n)</w:t>
-      </w:r>
-      <w:r>
-        <w:t xml:space="preserve"> when run on the same input.</w:t>
-      </w:r>
-    </w:p>
-    <w:p/>
-    <w:p>
-      <w:pPr>
-        <w:pStyle w:val="TF"/>
-        <w:rPr>
-          <w:rFonts w:eastAsiaTheme="minorEastAsia"/>
-        </w:rPr>
-      </w:pPr>
-      <w:r>
-        <w:tab/>
-        <w:t>i</w:t>
-      </w:r>
-      <w:r>
-        <w:t xml:space="preserve">. </w:t>
-      </w:r>
-      <w:r>
-        <w:tab/>
-        <w:t>T</w:t>
-      </w:r>
-      <w:r>
-        <w:tab/>
-        <w:t>/</w:t>
-      </w:r>
-      <w:r>
-        <w:tab/>
-        <w:t>F</w:t>
-      </w:r>
-      <w:r>
-        <w:tab/>
-      </w:r>
-      <w:r>
-        <w:tab/>
-        <w:t>I</w:t>
-      </w:r>
-      <w:r>
-        <w:t xml:space="preserve">f </w:t>
-      </w:r>
-      <w:r>
-        <w:t xml:space="preserve">A </w:t>
-      </w:r>
-      <m:oMath>
-        <m:r>
-          <w:rPr>
-            <w:rFonts w:ascii="Cambria Math" w:hAnsi="Cambria Math"/>
-          </w:rPr>
-          <m:t>∈</m:t>
-        </m:r>
-      </m:oMath>
-      <w:r>
-        <w:rPr>
-          <w:rFonts w:eastAsiaTheme="minorEastAsia"/>
-        </w:rPr>
-        <w:t xml:space="preserve"> </w:t>
-      </w:r>
-      <w:r>
-        <w:rPr>
-          <w:rFonts w:ascii="Cambria" w:hAnsi="Cambria"/>
-        </w:rPr>
-        <w:t>Θ</w:t>
-      </w:r>
-      <w:r>
-        <w:t xml:space="preserve">(n) and B </w:t>
-      </w:r>
-      <m:oMath>
-        <m:r>
-          <w:rPr>
-            <w:rFonts w:ascii="Cambria Math" w:hAnsi="Cambria Math"/>
-          </w:rPr>
-          <m:t xml:space="preserve">∈ </m:t>
-        </m:r>
-      </m:oMath>
-      <w:r>
-        <w:rPr>
-          <w:rFonts w:ascii="Cambria" w:hAnsi="Cambria"/>
-        </w:rPr>
-        <w:t>Ω</w:t>
-      </w:r>
-      <w:r>
-        <w:t>(n</w:t>
-      </w:r>
-      <w:r>
-        <w:rPr>
-          <w:vertAlign w:val="superscript"/>
-        </w:rPr>
-        <w:t>2</w:t>
-      </w:r>
-      <w:r>
-        <w:t xml:space="preserve">) </w:t>
-      </w:r>
-      <w:r>
-        <w:t>t</w:t>
-      </w:r>
-      <w:r>
-        <w:t>hen there is guaranteed to be an instance of the problem for</w:t>
-      </w:r>
-      <w:r>
-        <w:t xml:space="preserve"> which</w:t>
-      </w:r>
-      <w:r>
-        <w:t xml:space="preserve"> A is faster than B.</w:t>
-      </w:r>
-    </w:p>
-    <w:p/>
-    <w:p>
-      <w:pPr>
-        <w:pStyle w:val="TF"/>
-      </w:pPr>
-      <w:r>
-        <w:tab/>
-        <w:t>j</w:t>
-      </w:r>
-      <w:r>
-        <w:t xml:space="preserve">. </w:t>
-      </w:r>
-      <w:r>
-        <w:tab/>
-        <w:t>T</w:t>
-      </w:r>
-      <w:r>
-        <w:tab/>
-        <w:t>/</w:t>
-      </w:r>
-      <w:r>
-        <w:tab/>
-        <w:t>F</w:t>
-      </w:r>
-      <w:r>
-        <w:tab/>
-      </w:r>
-      <w:r>
-        <w:tab/>
-        <w:t xml:space="preserve">If A </w:t>
-      </w:r>
-      <m:oMath>
-        <m:r>
-          <w:rPr>
-            <w:rFonts w:ascii="Cambria Math" w:hAnsi="Cambria Math"/>
-          </w:rPr>
-          <m:t>∈</m:t>
-        </m:r>
-      </m:oMath>
-      <w:r>
-        <w:rPr>
-          <w:rFonts w:eastAsiaTheme="minorEastAsia"/>
-        </w:rPr>
-        <w:t xml:space="preserve"> </w:t>
-      </w:r>
-      <w:r>
-        <w:rPr>
-          <w:rFonts w:ascii="Cambria" w:hAnsi="Cambria"/>
-        </w:rPr>
-        <w:t>Θ</w:t>
-      </w:r>
-      <w:r>
-        <w:t xml:space="preserve">(n) and B </w:t>
-      </w:r>
-      <m:oMath>
-        <m:r>
-          <w:rPr>
-            <w:rFonts w:ascii="Cambria Math" w:hAnsi="Cambria Math"/>
-          </w:rPr>
-          <m:t xml:space="preserve">∈ </m:t>
-        </m:r>
-      </m:oMath>
-      <w:r>
-        <w:rPr>
-          <w:rFonts w:ascii="Cambria" w:hAnsi="Cambria"/>
-        </w:rPr>
-        <w:t>Ω</w:t>
-      </w:r>
-      <w:r>
-        <w:t>(lg n) then there is guaranteed to be an instance of the problem for which</w:t>
-      </w:r>
-      <w:r>
-        <w:t xml:space="preserve"> B is faster than A</w:t>
-      </w:r>
-      <w:r>
-        <w:t>.</w:t>
-      </w:r>
-    </w:p>
-    <w:p/>
-    <w:p>
-      <w:r>
-        <w:t xml:space="preserve">      </w:t>
-      </w:r>
-      <w:r>
-        <w:t>k</w:t>
-      </w:r>
-      <w:r>
-        <w:t xml:space="preserve">. </w:t>
-      </w:r>
-      <w:r>
-        <w:tab/>
-        <w:t>T</w:t>
-      </w:r>
-      <w:r>
-        <w:tab/>
-        <w:t>/</w:t>
-      </w:r>
-      <w:r>
-        <w:tab/>
-        <w:t>F</w:t>
-      </w:r>
-      <w:r>
-        <w:tab/>
-      </w:r>
-      <w:r>
-        <w:tab/>
-      </w:r>
-      <w:r>
-        <w:t xml:space="preserve">If A </w:t>
-      </w:r>
-      <m:oMath>
-        <m:r>
-          <w:rPr>
-            <w:rFonts w:ascii="Cambria Math" w:hAnsi="Cambria Math"/>
-          </w:rPr>
-          <m:t>∈</m:t>
-        </m:r>
-      </m:oMath>
-      <w:r>
-        <w:rPr>
-          <w:rFonts w:eastAsiaTheme="minorEastAsia"/>
-        </w:rPr>
-        <w:t xml:space="preserve"> </w:t>
-      </w:r>
-      <w:r>
-        <w:rPr>
-          <w:rFonts w:ascii="Cambria" w:hAnsi="Cambria"/>
-        </w:rPr>
-        <w:t>Ω</w:t>
-      </w:r>
-      <w:r>
-        <w:t>(n</w:t>
-      </w:r>
-      <w:r>
-        <w:rPr>
-          <w:vertAlign w:val="superscript"/>
-        </w:rPr>
-        <w:t xml:space="preserve"> </w:t>
-      </w:r>
-      <w:r>
-        <w:t>lg n</w:t>
-      </w:r>
-      <w:r>
-        <w:t xml:space="preserve">) and B </w:t>
-      </w:r>
-      <m:oMath>
-        <m:r>
-          <w:rPr>
-            <w:rFonts w:ascii="Cambria Math" w:hAnsi="Cambria Math"/>
-          </w:rPr>
-          <m:t xml:space="preserve">∈ </m:t>
-        </m:r>
-      </m:oMath>
-      <w:r>
-        <w:t xml:space="preserve">O(n) then there is guaranteed to be an </w:t>
-      </w:r>
-      <w:r>
-        <w:t xml:space="preserve">           </w:t>
-      </w:r>
-      <w:r>
-        <w:t>instance of the problem for which B is faster than A.</w:t>
-      </w:r>
-    </w:p>
-    <w:p>
-      <w:pPr>
-        <w:ind w:left="288"/>
-      </w:pPr>
-    </w:p>
-    <w:p>
-      <w:pPr>
-        <w:pStyle w:val="TF"/>
-      </w:pPr>
-      <w:r>
-        <w:tab/>
-        <w:t>l</w:t>
-      </w:r>
-      <w:r>
-        <w:t xml:space="preserve">. </w:t>
-      </w:r>
-      <w:r>
-        <w:tab/>
-        <w:t>T</w:t>
-      </w:r>
-      <w:r>
-        <w:tab/>
-        <w:t>/</w:t>
-      </w:r>
-      <w:r>
-        <w:tab/>
-        <w:t>F</w:t>
-      </w:r>
-      <w:r>
-        <w:tab/>
-      </w:r>
-      <w:r>
-        <w:tab/>
-        <w:t xml:space="preserve">If A </w:t>
-      </w:r>
-      <m:oMath>
-        <m:r>
-          <w:rPr>
-            <w:rFonts w:ascii="Cambria Math" w:hAnsi="Cambria Math"/>
-          </w:rPr>
-          <m:t>∈</m:t>
-        </m:r>
-      </m:oMath>
-      <w:r>
-        <w:t xml:space="preserve"> </w:t>
-      </w:r>
-      <w:r>
-        <w:rPr>
-          <w:rFonts w:ascii="Cambria" w:hAnsi="Cambria"/>
-        </w:rPr>
-        <w:t>Θ</w:t>
-      </w:r>
-      <w:r>
-        <w:t>(n</w:t>
-      </w:r>
-      <w:r>
-        <w:rPr>
-          <w:vertAlign w:val="superscript"/>
-        </w:rPr>
-        <w:t>2</w:t>
-      </w:r>
-      <w:r>
-        <w:t>)</w:t>
-      </w:r>
-      <w:r>
-        <w:t xml:space="preserve"> and B </w:t>
-      </w:r>
-      <m:oMath>
-        <m:r>
-          <w:rPr>
-            <w:rFonts w:ascii="Cambria Math" w:hAnsi="Cambria Math"/>
-          </w:rPr>
-          <m:t xml:space="preserve">∈ </m:t>
-        </m:r>
-      </m:oMath>
-      <w:r>
-        <w:rPr>
-          <w:rFonts w:ascii="Cambria" w:hAnsi="Cambria"/>
-        </w:rPr>
-        <w:t>Θ</w:t>
-      </w:r>
-      <w:r>
-        <w:t xml:space="preserve">(n) </w:t>
-      </w:r>
-      <w:r>
-        <w:t xml:space="preserve">then </w:t>
-      </w:r>
-      <w:r>
-        <w:t>B will always be faster than A.</w:t>
       </w:r>
     </w:p>
     <w:p/>

</xml_diff>